<commit_message>
fix year in technical specification
</commit_message>
<xml_diff>
--- a/docs/Техническое задание.docx
+++ b/docs/Техническое задание.docx
@@ -581,7 +581,15 @@
           <w:sz w:val="28"/>
           <w:szCs w:val="28"/>
         </w:rPr>
-        <w:t>Воронеж 2024</w:t>
+        <w:t>Воронеж 202</w:t>
+      </w:r>
+      <w:r>
+        <w:rPr>
+          <w:rFonts w:ascii="Times New Roman" w:hAnsi="Times New Roman"/>
+          <w:sz w:val="28"/>
+          <w:szCs w:val="28"/>
+        </w:rPr>
+        <w:t>5</w:t>
       </w:r>
       <w:r>
         <w:br w:type="page"/>
@@ -623,6 +631,7 @@
             <w:rPr>
               <w:webHidden/>
               <w:rStyle w:val="IndexLink"/>
+              <w:vanish w:val="false"/>
             </w:rPr>
             <w:instrText xml:space="preserve"> TOC \z \o "1-3" \t "Заголовок 1,1,приложения,1,Название главы,1,Название Параграфа,2,Название Пункта,3" \h</w:instrText>
           </w:r>
@@ -630,6 +639,7 @@
             <w:rPr>
               <w:webHidden/>
               <w:rStyle w:val="IndexLink"/>
+              <w:vanish w:val="false"/>
             </w:rPr>
             <w:fldChar w:fldCharType="separate"/>
           </w:r>
@@ -638,8 +648,15 @@
               <w:rPr>
                 <w:webHidden/>
                 <w:rStyle w:val="IndexLink"/>
+                <w:vanish w:val="false"/>
               </w:rPr>
               <w:t>1</w:t>
+            </w:r>
+            <w:r>
+              <w:rPr>
+                <w:rStyle w:val="IndexLink"/>
+                <w:vanish w:val="false"/>
+              </w:rPr>
               <w:tab/>
               <w:t>Общие сведения</w:t>
               <w:tab/>
@@ -662,6 +679,7 @@
               <w:rPr>
                 <w:webHidden/>
                 <w:rStyle w:val="IndexLink"/>
+                <w:vanish w:val="false"/>
               </w:rPr>
               <w:t>1.1</w:t>
               <w:tab/>
@@ -686,6 +704,7 @@
               <w:rPr>
                 <w:webHidden/>
                 <w:rStyle w:val="IndexLink"/>
+                <w:vanish w:val="false"/>
               </w:rPr>
               <w:t>1.2</w:t>
               <w:tab/>
@@ -710,6 +729,7 @@
               <w:rPr>
                 <w:webHidden/>
                 <w:rStyle w:val="IndexLink"/>
+                <w:vanish w:val="false"/>
               </w:rPr>
               <w:t>1.3</w:t>
               <w:tab/>
@@ -734,6 +754,7 @@
               <w:rPr>
                 <w:webHidden/>
                 <w:rStyle w:val="IndexLink"/>
+                <w:vanish w:val="false"/>
               </w:rPr>
               <w:t>1.4</w:t>
               <w:tab/>
@@ -758,6 +779,7 @@
               <w:rPr>
                 <w:webHidden/>
                 <w:rStyle w:val="IndexLink"/>
+                <w:vanish w:val="false"/>
               </w:rPr>
               <w:t>1.5</w:t>
               <w:tab/>
@@ -782,6 +804,7 @@
               <w:rPr>
                 <w:webHidden/>
                 <w:rStyle w:val="IndexLink"/>
+                <w:vanish w:val="false"/>
               </w:rPr>
               <w:t>1.6</w:t>
               <w:tab/>
@@ -806,6 +829,7 @@
               <w:rPr>
                 <w:webHidden/>
                 <w:rStyle w:val="IndexLink"/>
+                <w:vanish w:val="false"/>
               </w:rPr>
               <w:t>2</w:t>
               <w:tab/>
@@ -830,6 +854,7 @@
               <w:rPr>
                 <w:webHidden/>
                 <w:rStyle w:val="IndexLink"/>
+                <w:vanish w:val="false"/>
               </w:rPr>
               <w:t>2.1</w:t>
               <w:tab/>
@@ -854,6 +879,7 @@
               <w:rPr>
                 <w:webHidden/>
                 <w:rStyle w:val="IndexLink"/>
+                <w:vanish w:val="false"/>
               </w:rPr>
               <w:t>2.2</w:t>
               <w:tab/>
@@ -878,6 +904,7 @@
               <w:rPr>
                 <w:webHidden/>
                 <w:rStyle w:val="IndexLink"/>
+                <w:vanish w:val="false"/>
               </w:rPr>
               <w:t>3</w:t>
               <w:tab/>
@@ -902,6 +929,7 @@
               <w:rPr>
                 <w:webHidden/>
                 <w:rStyle w:val="IndexLink"/>
+                <w:vanish w:val="false"/>
               </w:rPr>
               <w:t>3.1</w:t>
               <w:tab/>
@@ -926,6 +954,7 @@
               <w:rPr>
                 <w:webHidden/>
                 <w:rStyle w:val="IndexLink"/>
+                <w:vanish w:val="false"/>
               </w:rPr>
               <w:t>3.2</w:t>
               <w:tab/>
@@ -950,6 +979,7 @@
               <w:rPr>
                 <w:webHidden/>
                 <w:rStyle w:val="IndexLink"/>
+                <w:vanish w:val="false"/>
               </w:rPr>
               <w:t>3.2.1</w:t>
               <w:tab/>
@@ -974,6 +1004,7 @@
               <w:rPr>
                 <w:webHidden/>
                 <w:rStyle w:val="IndexLink"/>
+                <w:vanish w:val="false"/>
               </w:rPr>
               <w:t>3.2.2</w:t>
               <w:tab/>
@@ -998,6 +1029,7 @@
               <w:rPr>
                 <w:webHidden/>
                 <w:rStyle w:val="IndexLink"/>
+                <w:vanish w:val="false"/>
               </w:rPr>
               <w:t>4</w:t>
               <w:tab/>
@@ -1022,6 +1054,7 @@
               <w:rPr>
                 <w:webHidden/>
                 <w:rStyle w:val="IndexLink"/>
+                <w:vanish w:val="false"/>
               </w:rPr>
               <w:t>4.1</w:t>
               <w:tab/>
@@ -1046,6 +1079,7 @@
               <w:rPr>
                 <w:webHidden/>
                 <w:rStyle w:val="IndexLink"/>
+                <w:vanish w:val="false"/>
               </w:rPr>
               <w:t>4.1.1</w:t>
               <w:tab/>
@@ -1070,6 +1104,7 @@
               <w:rPr>
                 <w:webHidden/>
                 <w:rStyle w:val="IndexLink"/>
+                <w:vanish w:val="false"/>
               </w:rPr>
               <w:t>4.1.2</w:t>
               <w:tab/>
@@ -1094,6 +1129,7 @@
               <w:rPr>
                 <w:webHidden/>
                 <w:rStyle w:val="IndexLink"/>
+                <w:vanish w:val="false"/>
               </w:rPr>
               <w:t>4.1.3</w:t>
               <w:tab/>
@@ -1118,6 +1154,7 @@
               <w:rPr>
                 <w:webHidden/>
                 <w:rStyle w:val="IndexLink"/>
+                <w:vanish w:val="false"/>
               </w:rPr>
               <w:t>4.1.4</w:t>
               <w:tab/>
@@ -1142,6 +1179,7 @@
               <w:rPr>
                 <w:webHidden/>
                 <w:rStyle w:val="IndexLink"/>
+                <w:vanish w:val="false"/>
               </w:rPr>
               <w:t>4.1.5</w:t>
               <w:tab/>
@@ -1166,6 +1204,7 @@
               <w:rPr>
                 <w:webHidden/>
                 <w:rStyle w:val="IndexLink"/>
+                <w:vanish w:val="false"/>
               </w:rPr>
               <w:t>4.2</w:t>
               <w:tab/>
@@ -1190,6 +1229,7 @@
               <w:rPr>
                 <w:webHidden/>
                 <w:rStyle w:val="IndexLink"/>
+                <w:vanish w:val="false"/>
               </w:rPr>
               <w:t>4.3</w:t>
               <w:tab/>
@@ -1214,6 +1254,7 @@
               <w:rPr>
                 <w:webHidden/>
                 <w:rStyle w:val="IndexLink"/>
+                <w:vanish w:val="false"/>
               </w:rPr>
               <w:t>4.3.1</w:t>
               <w:tab/>
@@ -1238,6 +1279,7 @@
               <w:rPr>
                 <w:webHidden/>
                 <w:rStyle w:val="IndexLink"/>
+                <w:vanish w:val="false"/>
               </w:rPr>
               <w:t>4.3.2</w:t>
               <w:tab/>
@@ -1262,6 +1304,7 @@
               <w:rPr>
                 <w:webHidden/>
                 <w:rStyle w:val="IndexLink"/>
+                <w:vanish w:val="false"/>
               </w:rPr>
               <w:t>4.3.3</w:t>
               <w:tab/>
@@ -1286,6 +1329,7 @@
               <w:rPr>
                 <w:webHidden/>
                 <w:rStyle w:val="IndexLink"/>
+                <w:vanish w:val="false"/>
               </w:rPr>
               <w:t>4.4</w:t>
               <w:tab/>
@@ -1310,6 +1354,7 @@
               <w:rPr>
                 <w:webHidden/>
                 <w:rStyle w:val="IndexLink"/>
+                <w:vanish w:val="false"/>
               </w:rPr>
               <w:t>4.4.1</w:t>
               <w:tab/>
@@ -1334,6 +1379,7 @@
               <w:rPr>
                 <w:webHidden/>
                 <w:rStyle w:val="IndexLink"/>
+                <w:vanish w:val="false"/>
               </w:rPr>
               <w:t>4.4.2</w:t>
               <w:tab/>
@@ -1358,6 +1404,7 @@
               <w:rPr>
                 <w:webHidden/>
                 <w:rStyle w:val="IndexLink"/>
+                <w:vanish w:val="false"/>
               </w:rPr>
               <w:t>5</w:t>
               <w:tab/>
@@ -1382,6 +1429,7 @@
               <w:rPr>
                 <w:webHidden/>
                 <w:rStyle w:val="IndexLink"/>
+                <w:vanish w:val="false"/>
               </w:rPr>
               <w:t>6</w:t>
               <w:tab/>
@@ -1406,6 +1454,7 @@
               <w:rPr>
                 <w:webHidden/>
                 <w:rStyle w:val="IndexLink"/>
+                <w:vanish w:val="false"/>
               </w:rPr>
               <w:t>7</w:t>
               <w:tab/>
@@ -1430,6 +1479,7 @@
               <w:rPr>
                 <w:webHidden/>
                 <w:rStyle w:val="IndexLink"/>
+                <w:vanish w:val="false"/>
               </w:rPr>
               <w:t>8</w:t>
               <w:tab/>
@@ -1441,6 +1491,7 @@
           <w:r>
             <w:rPr>
               <w:rStyle w:val="IndexLink"/>
+              <w:vanish w:val="false"/>
             </w:rPr>
             <w:fldChar w:fldCharType="end"/>
           </w:r>
@@ -1639,10 +1690,10 @@
         <w:rPr/>
       </w:pPr>
       <w:bookmarkStart w:id="8" w:name="__RefHeading___Toc728_323137882"/>
-      <w:bookmarkStart w:id="9" w:name="_Toc161608320"/>
-      <w:bookmarkStart w:id="10" w:name="_Toc161488286"/>
-      <w:bookmarkStart w:id="11" w:name="_Toc130429436"/>
-      <w:bookmarkStart w:id="12" w:name="_Toc130312563"/>
+      <w:bookmarkStart w:id="9" w:name="_Toc130312563"/>
+      <w:bookmarkStart w:id="10" w:name="_Toc130429436"/>
+      <w:bookmarkStart w:id="11" w:name="_Toc161488286"/>
+      <w:bookmarkStart w:id="12" w:name="_Toc161608320"/>
       <w:bookmarkEnd w:id="8"/>
       <w:r>
         <w:rPr/>

</xml_diff>

<commit_message>
add technical risks, success criteria and uml diagrams to technical specification
</commit_message>
<xml_diff>
--- a/docs/Техническое задание.docx
+++ b/docs/Техническое задание.docx
@@ -581,15 +581,7 @@
           <w:sz w:val="28"/>
           <w:szCs w:val="28"/>
         </w:rPr>
-        <w:t>Воронеж 202</w:t>
-      </w:r>
-      <w:r>
-        <w:rPr>
-          <w:rFonts w:ascii="Times New Roman" w:hAnsi="Times New Roman"/>
-          <w:sz w:val="28"/>
-          <w:szCs w:val="28"/>
-        </w:rPr>
-        <w:t>5</w:t>
+        <w:t>Воронеж 2025</w:t>
       </w:r>
       <w:r>
         <w:br w:type="page"/>
@@ -629,34 +621,22 @@
           </w:r>
           <w:r>
             <w:rPr>
-              <w:webHidden/>
               <w:rStyle w:val="IndexLink"/>
-              <w:vanish w:val="false"/>
             </w:rPr>
-            <w:instrText xml:space="preserve"> TOC \z \o "1-3" \t "Заголовок 1,1,приложения,1,Название главы,1,Название Параграфа,2,Название Пункта,3" \h</w:instrText>
+            <w:instrText xml:space="preserve"> TOC \o "1-3" \t "Введение/Заключение,1,Заголовок 1,1,Название главы,1,приложения,1,Название Параграфа,2,Название Пункта,3" \h</w:instrText>
           </w:r>
           <w:r>
             <w:rPr>
-              <w:webHidden/>
               <w:rStyle w:val="IndexLink"/>
-              <w:vanish w:val="false"/>
             </w:rPr>
             <w:fldChar w:fldCharType="separate"/>
           </w:r>
           <w:hyperlink w:anchor="__RefHeading___Toc702_323137882">
             <w:r>
               <w:rPr>
-                <w:webHidden/>
                 <w:rStyle w:val="IndexLink"/>
-                <w:vanish w:val="false"/>
               </w:rPr>
               <w:t>1</w:t>
-            </w:r>
-            <w:r>
-              <w:rPr>
-                <w:rStyle w:val="IndexLink"/>
-                <w:vanish w:val="false"/>
-              </w:rPr>
               <w:tab/>
               <w:t>Общие сведения</w:t>
               <w:tab/>
@@ -677,9 +657,7 @@
           <w:hyperlink w:anchor="__RefHeading___Toc734_323137882">
             <w:r>
               <w:rPr>
-                <w:webHidden/>
                 <w:rStyle w:val="IndexLink"/>
-                <w:vanish w:val="false"/>
               </w:rPr>
               <w:t>1.1</w:t>
               <w:tab/>
@@ -702,9 +680,7 @@
           <w:hyperlink w:anchor="__RefHeading___Toc732_323137882">
             <w:r>
               <w:rPr>
-                <w:webHidden/>
                 <w:rStyle w:val="IndexLink"/>
-                <w:vanish w:val="false"/>
               </w:rPr>
               <w:t>1.2</w:t>
               <w:tab/>
@@ -727,9 +703,7 @@
           <w:hyperlink w:anchor="__RefHeading___Toc730_323137882">
             <w:r>
               <w:rPr>
-                <w:webHidden/>
                 <w:rStyle w:val="IndexLink"/>
-                <w:vanish w:val="false"/>
               </w:rPr>
               <w:t>1.3</w:t>
               <w:tab/>
@@ -752,9 +726,7 @@
           <w:hyperlink w:anchor="__RefHeading___Toc728_323137882">
             <w:r>
               <w:rPr>
-                <w:webHidden/>
                 <w:rStyle w:val="IndexLink"/>
-                <w:vanish w:val="false"/>
               </w:rPr>
               <w:t>1.4</w:t>
               <w:tab/>
@@ -777,9 +749,7 @@
           <w:hyperlink w:anchor="__RefHeading___Toc724_323137882">
             <w:r>
               <w:rPr>
-                <w:webHidden/>
                 <w:rStyle w:val="IndexLink"/>
-                <w:vanish w:val="false"/>
               </w:rPr>
               <w:t>1.5</w:t>
               <w:tab/>
@@ -802,9 +772,7 @@
           <w:hyperlink w:anchor="__RefHeading___Toc722_323137882">
             <w:r>
               <w:rPr>
-                <w:webHidden/>
                 <w:rStyle w:val="IndexLink"/>
-                <w:vanish w:val="false"/>
               </w:rPr>
               <w:t>1.6</w:t>
               <w:tab/>
@@ -827,9 +795,7 @@
           <w:hyperlink w:anchor="__RefHeading___Toc708_323137882">
             <w:r>
               <w:rPr>
-                <w:webHidden/>
                 <w:rStyle w:val="IndexLink"/>
-                <w:vanish w:val="false"/>
               </w:rPr>
               <w:t>2</w:t>
               <w:tab/>
@@ -852,9 +818,7 @@
           <w:hyperlink w:anchor="__RefHeading___Toc720_323137882">
             <w:r>
               <w:rPr>
-                <w:webHidden/>
                 <w:rStyle w:val="IndexLink"/>
-                <w:vanish w:val="false"/>
               </w:rPr>
               <w:t>2.1</w:t>
               <w:tab/>
@@ -877,9 +841,7 @@
           <w:hyperlink w:anchor="__RefHeading___Toc718_323137882">
             <w:r>
               <w:rPr>
-                <w:webHidden/>
                 <w:rStyle w:val="IndexLink"/>
-                <w:vanish w:val="false"/>
               </w:rPr>
               <w:t>2.2</w:t>
               <w:tab/>
@@ -902,9 +864,7 @@
           <w:hyperlink w:anchor="__RefHeading___Toc706_323137882">
             <w:r>
               <w:rPr>
-                <w:webHidden/>
                 <w:rStyle w:val="IndexLink"/>
-                <w:vanish w:val="false"/>
               </w:rPr>
               <w:t>3</w:t>
               <w:tab/>
@@ -927,9 +887,7 @@
           <w:hyperlink w:anchor="__RefHeading___Toc718_323137882_Copy_1">
             <w:r>
               <w:rPr>
-                <w:webHidden/>
                 <w:rStyle w:val="IndexLink"/>
-                <w:vanish w:val="false"/>
               </w:rPr>
               <w:t>3.1</w:t>
               <w:tab/>
@@ -952,9 +910,7 @@
           <w:hyperlink w:anchor="__RefHeading___Toc718_323137882_Copy_1_C">
             <w:r>
               <w:rPr>
-                <w:webHidden/>
                 <w:rStyle w:val="IndexLink"/>
-                <w:vanish w:val="false"/>
               </w:rPr>
               <w:t>3.2</w:t>
               <w:tab/>
@@ -977,9 +933,7 @@
           <w:hyperlink w:anchor="__RefHeading___Toc725_360327378">
             <w:r>
               <w:rPr>
-                <w:webHidden/>
                 <w:rStyle w:val="IndexLink"/>
-                <w:vanish w:val="false"/>
               </w:rPr>
               <w:t>3.2.1</w:t>
               <w:tab/>
@@ -1002,9 +956,7 @@
           <w:hyperlink w:anchor="__RefHeading___Toc723_360327378">
             <w:r>
               <w:rPr>
-                <w:webHidden/>
                 <w:rStyle w:val="IndexLink"/>
-                <w:vanish w:val="false"/>
               </w:rPr>
               <w:t>3.2.2</w:t>
               <w:tab/>
@@ -1027,9 +979,7 @@
           <w:hyperlink w:anchor="__RefHeading___Toc704_323137882">
             <w:r>
               <w:rPr>
-                <w:webHidden/>
                 <w:rStyle w:val="IndexLink"/>
-                <w:vanish w:val="false"/>
               </w:rPr>
               <w:t>4</w:t>
               <w:tab/>
@@ -1052,9 +1002,7 @@
           <w:hyperlink w:anchor="__RefHeading___Toc716_323137882">
             <w:r>
               <w:rPr>
-                <w:webHidden/>
                 <w:rStyle w:val="IndexLink"/>
-                <w:vanish w:val="false"/>
               </w:rPr>
               <w:t>4.1</w:t>
               <w:tab/>
@@ -1077,9 +1025,7 @@
           <w:hyperlink w:anchor="__RefHeading___Toc736_323137882">
             <w:r>
               <w:rPr>
-                <w:webHidden/>
                 <w:rStyle w:val="IndexLink"/>
-                <w:vanish w:val="false"/>
               </w:rPr>
               <w:t>4.1.1</w:t>
               <w:tab/>
@@ -1102,9 +1048,7 @@
           <w:hyperlink w:anchor="__RefHeading___Toc754_323137882">
             <w:r>
               <w:rPr>
-                <w:webHidden/>
                 <w:rStyle w:val="IndexLink"/>
-                <w:vanish w:val="false"/>
               </w:rPr>
               <w:t>4.1.2</w:t>
               <w:tab/>
@@ -1127,9 +1071,7 @@
           <w:hyperlink w:anchor="__RefHeading___Toc752_323137882">
             <w:r>
               <w:rPr>
-                <w:webHidden/>
                 <w:rStyle w:val="IndexLink"/>
-                <w:vanish w:val="false"/>
               </w:rPr>
               <w:t>4.1.3</w:t>
               <w:tab/>
@@ -1152,9 +1094,7 @@
           <w:hyperlink w:anchor="__RefHeading___Toc750_323137882">
             <w:r>
               <w:rPr>
-                <w:webHidden/>
                 <w:rStyle w:val="IndexLink"/>
-                <w:vanish w:val="false"/>
               </w:rPr>
               <w:t>4.1.4</w:t>
               <w:tab/>
@@ -1177,9 +1117,7 @@
           <w:hyperlink w:anchor="__RefHeading___Toc748_323137882">
             <w:r>
               <w:rPr>
-                <w:webHidden/>
                 <w:rStyle w:val="IndexLink"/>
-                <w:vanish w:val="false"/>
               </w:rPr>
               <w:t>4.1.5</w:t>
               <w:tab/>
@@ -1202,9 +1140,7 @@
           <w:hyperlink w:anchor="__RefHeading___Toc714_323137882">
             <w:r>
               <w:rPr>
-                <w:webHidden/>
                 <w:rStyle w:val="IndexLink"/>
-                <w:vanish w:val="false"/>
               </w:rPr>
               <w:t>4.2</w:t>
               <w:tab/>
@@ -1227,9 +1163,7 @@
           <w:hyperlink w:anchor="__RefHeading___Toc712_323137882">
             <w:r>
               <w:rPr>
-                <w:webHidden/>
                 <w:rStyle w:val="IndexLink"/>
-                <w:vanish w:val="false"/>
               </w:rPr>
               <w:t>4.3</w:t>
               <w:tab/>
@@ -1252,9 +1186,7 @@
           <w:hyperlink w:anchor="__RefHeading___Toc746_323137882">
             <w:r>
               <w:rPr>
-                <w:webHidden/>
                 <w:rStyle w:val="IndexLink"/>
-                <w:vanish w:val="false"/>
               </w:rPr>
               <w:t>4.3.1</w:t>
               <w:tab/>
@@ -1277,9 +1209,7 @@
           <w:hyperlink w:anchor="__RefHeading___Toc744_323137882">
             <w:r>
               <w:rPr>
-                <w:webHidden/>
                 <w:rStyle w:val="IndexLink"/>
-                <w:vanish w:val="false"/>
               </w:rPr>
               <w:t>4.3.2</w:t>
               <w:tab/>
@@ -1302,9 +1232,7 @@
           <w:hyperlink w:anchor="__RefHeading___Toc742_323137882">
             <w:r>
               <w:rPr>
-                <w:webHidden/>
                 <w:rStyle w:val="IndexLink"/>
-                <w:vanish w:val="false"/>
               </w:rPr>
               <w:t>4.3.3</w:t>
               <w:tab/>
@@ -1327,9 +1255,7 @@
           <w:hyperlink w:anchor="__RefHeading___Toc710_323137882">
             <w:r>
               <w:rPr>
-                <w:webHidden/>
                 <w:rStyle w:val="IndexLink"/>
-                <w:vanish w:val="false"/>
               </w:rPr>
               <w:t>4.4</w:t>
               <w:tab/>
@@ -1352,9 +1278,7 @@
           <w:hyperlink w:anchor="__RefHeading___Toc740_323137882">
             <w:r>
               <w:rPr>
-                <w:webHidden/>
                 <w:rStyle w:val="IndexLink"/>
-                <w:vanish w:val="false"/>
               </w:rPr>
               <w:t>4.4.1</w:t>
               <w:tab/>
@@ -1377,9 +1301,7 @@
           <w:hyperlink w:anchor="__RefHeading___Toc738_323137882">
             <w:r>
               <w:rPr>
-                <w:webHidden/>
                 <w:rStyle w:val="IndexLink"/>
-                <w:vanish w:val="false"/>
               </w:rPr>
               <w:t>4.4.2</w:t>
               <w:tab/>
@@ -1399,18 +1321,131 @@
             </w:tabs>
             <w:rPr/>
           </w:pPr>
+          <w:hyperlink w:anchor="__RefHeading___Toc2235_916249615">
+            <w:r>
+              <w:rPr>
+                <w:rStyle w:val="IndexLink"/>
+              </w:rPr>
+              <w:t>5</w:t>
+              <w:tab/>
+              <w:t>Технические риски</w:t>
+              <w:tab/>
+              <w:t>16</w:t>
+            </w:r>
+          </w:hyperlink>
+        </w:p>
+        <w:p>
+          <w:pPr>
+            <w:pStyle w:val="TOC1"/>
+            <w:tabs>
+              <w:tab w:val="clear" w:pos="720"/>
+              <w:tab w:val="left" w:pos="440" w:leader="none"/>
+              <w:tab w:val="right" w:pos="9353" w:leader="dot"/>
+            </w:tabs>
+            <w:rPr/>
+          </w:pPr>
+          <w:hyperlink w:anchor="__RefHeading___Toc2233_916249615">
+            <w:r>
+              <w:rPr>
+                <w:rStyle w:val="IndexLink"/>
+              </w:rPr>
+              <w:t>6</w:t>
+              <w:tab/>
+              <w:t>Критерии успешности</w:t>
+              <w:tab/>
+              <w:t>17</w:t>
+            </w:r>
+          </w:hyperlink>
+        </w:p>
+        <w:p>
+          <w:pPr>
+            <w:pStyle w:val="TOC2"/>
+            <w:tabs>
+              <w:tab w:val="clear" w:pos="720"/>
+              <w:tab w:val="left" w:pos="880" w:leader="none"/>
+              <w:tab w:val="right" w:pos="9353" w:leader="dot"/>
+            </w:tabs>
+            <w:rPr/>
+          </w:pPr>
+          <w:hyperlink w:anchor="__RefHeading___Toc2241_916249615">
+            <w:r>
+              <w:rPr>
+                <w:rStyle w:val="IndexLink"/>
+              </w:rPr>
+              <w:t>6.1</w:t>
+              <w:tab/>
+              <w:t>Базовый функционал</w:t>
+              <w:tab/>
+              <w:t>17</w:t>
+            </w:r>
+          </w:hyperlink>
+        </w:p>
+        <w:p>
+          <w:pPr>
+            <w:pStyle w:val="TOC2"/>
+            <w:tabs>
+              <w:tab w:val="clear" w:pos="720"/>
+              <w:tab w:val="left" w:pos="880" w:leader="none"/>
+              <w:tab w:val="right" w:pos="9353" w:leader="dot"/>
+            </w:tabs>
+            <w:rPr/>
+          </w:pPr>
+          <w:hyperlink w:anchor="__RefHeading___Toc2239_916249615">
+            <w:r>
+              <w:rPr>
+                <w:rStyle w:val="IndexLink"/>
+              </w:rPr>
+              <w:t>6.2</w:t>
+              <w:tab/>
+              <w:t>Пользовательский опыт</w:t>
+              <w:tab/>
+              <w:t>17</w:t>
+            </w:r>
+          </w:hyperlink>
+        </w:p>
+        <w:p>
+          <w:pPr>
+            <w:pStyle w:val="TOC2"/>
+            <w:tabs>
+              <w:tab w:val="clear" w:pos="720"/>
+              <w:tab w:val="left" w:pos="880" w:leader="none"/>
+              <w:tab w:val="right" w:pos="9353" w:leader="dot"/>
+            </w:tabs>
+            <w:rPr/>
+          </w:pPr>
+          <w:hyperlink w:anchor="__RefHeading___Toc2237_916249615">
+            <w:r>
+              <w:rPr>
+                <w:rStyle w:val="IndexLink"/>
+              </w:rPr>
+              <w:t>6.3</w:t>
+              <w:tab/>
+              <w:t>Безопасность пользовательских данных</w:t>
+              <w:tab/>
+              <w:t>17</w:t>
+            </w:r>
+          </w:hyperlink>
+        </w:p>
+        <w:p>
+          <w:pPr>
+            <w:pStyle w:val="TOC1"/>
+            <w:tabs>
+              <w:tab w:val="clear" w:pos="720"/>
+              <w:tab w:val="left" w:pos="440" w:leader="none"/>
+              <w:tab w:val="right" w:pos="9353" w:leader="dot"/>
+            </w:tabs>
+            <w:rPr/>
+          </w:pPr>
           <w:hyperlink w:anchor="__RefHeading___Toc314004_323137882">
             <w:r>
               <w:rPr>
-                <w:webHidden/>
                 <w:rStyle w:val="IndexLink"/>
-                <w:vanish w:val="false"/>
               </w:rPr>
-              <w:t>5</w:t>
+              <w:t>7</w:t>
               <w:tab/>
               <w:t>Состав и содержание работ по созданию системы</w:t>
               <w:tab/>
-              <w:t>16</w:t>
+              <w:t>18</w:t>
             </w:r>
           </w:hyperlink>
         </w:p>
@@ -1427,15 +1462,13 @@
           <w:hyperlink w:anchor="__RefHeading___Toc314002_323137882">
             <w:r>
               <w:rPr>
-                <w:webHidden/>
                 <w:rStyle w:val="IndexLink"/>
-                <w:vanish w:val="false"/>
               </w:rPr>
-              <w:t>6</w:t>
+              <w:t>8</w:t>
               <w:tab/>
               <w:t>Порядок контроля и приёмки системы</w:t>
               <w:tab/>
-              <w:t>17</w:t>
+              <w:t>19</w:t>
             </w:r>
           </w:hyperlink>
         </w:p>
@@ -1452,15 +1485,13 @@
           <w:hyperlink w:anchor="__RefHeading___Toc314000_323137882">
             <w:r>
               <w:rPr>
-                <w:webHidden/>
                 <w:rStyle w:val="IndexLink"/>
-                <w:vanish w:val="false"/>
               </w:rPr>
-              <w:t>7</w:t>
+              <w:t>9</w:t>
               <w:tab/>
               <w:t>Требования к документированию</w:t>
               <w:tab/>
-              <w:t>18</w:t>
+              <w:t>20</w:t>
             </w:r>
           </w:hyperlink>
         </w:p>
@@ -1477,21 +1508,106 @@
           <w:hyperlink w:anchor="__RefHeading___Toc313998_323137882">
             <w:r>
               <w:rPr>
-                <w:webHidden/>
                 <w:rStyle w:val="IndexLink"/>
-                <w:vanish w:val="false"/>
               </w:rPr>
-              <w:t>8</w:t>
+              <w:t>10</w:t>
               <w:tab/>
               <w:t>Источники разработки</w:t>
               <w:tab/>
-              <w:t>19</w:t>
+              <w:t>21</w:t>
+            </w:r>
+          </w:hyperlink>
+        </w:p>
+        <w:p>
+          <w:pPr>
+            <w:pStyle w:val="TOC1"/>
+            <w:tabs>
+              <w:tab w:val="clear" w:pos="720"/>
+              <w:tab w:val="left" w:pos="440" w:leader="none"/>
+              <w:tab w:val="right" w:pos="9353" w:leader="dot"/>
+            </w:tabs>
+            <w:rPr/>
+          </w:pPr>
+          <w:hyperlink w:anchor="__RefHeading___Toc2243_916249615">
+            <w:r>
+              <w:rPr>
+                <w:rStyle w:val="IndexLink"/>
+              </w:rPr>
+              <w:tab/>
+              <w:t>ПРИЛОЖЕНИЕ А</w:t>
+              <w:tab/>
+              <w:t>22</w:t>
+            </w:r>
+          </w:hyperlink>
+        </w:p>
+        <w:p>
+          <w:pPr>
+            <w:pStyle w:val="TOC1"/>
+            <w:tabs>
+              <w:tab w:val="clear" w:pos="720"/>
+              <w:tab w:val="left" w:pos="440" w:leader="none"/>
+              <w:tab w:val="right" w:pos="9353" w:leader="dot"/>
+            </w:tabs>
+            <w:rPr/>
+          </w:pPr>
+          <w:hyperlink w:anchor="__RefHeading___Toc2249_916249615">
+            <w:r>
+              <w:rPr>
+                <w:rStyle w:val="IndexLink"/>
+              </w:rPr>
+              <w:tab/>
+              <w:t>ПРИЛОЖЕНИЕ Б</w:t>
+              <w:tab/>
+              <w:t>23</w:t>
+            </w:r>
+          </w:hyperlink>
+        </w:p>
+        <w:p>
+          <w:pPr>
+            <w:pStyle w:val="TOC1"/>
+            <w:tabs>
+              <w:tab w:val="clear" w:pos="720"/>
+              <w:tab w:val="left" w:pos="440" w:leader="none"/>
+              <w:tab w:val="right" w:pos="9353" w:leader="dot"/>
+            </w:tabs>
+            <w:rPr/>
+          </w:pPr>
+          <w:hyperlink w:anchor="__RefHeading___Toc2247_916249615">
+            <w:r>
+              <w:rPr>
+                <w:rStyle w:val="IndexLink"/>
+              </w:rPr>
+              <w:tab/>
+              <w:t>ПРИЛОЖЕНИЕ В</w:t>
+              <w:tab/>
+              <w:t>24</w:t>
+            </w:r>
+          </w:hyperlink>
+        </w:p>
+        <w:p>
+          <w:pPr>
+            <w:pStyle w:val="TOC1"/>
+            <w:tabs>
+              <w:tab w:val="clear" w:pos="720"/>
+              <w:tab w:val="left" w:pos="440" w:leader="none"/>
+              <w:tab w:val="right" w:pos="9353" w:leader="dot"/>
+            </w:tabs>
+            <w:rPr/>
+          </w:pPr>
+          <w:hyperlink w:anchor="__RefHeading___Toc2245_916249615">
+            <w:r>
+              <w:rPr>
+                <w:rStyle w:val="IndexLink"/>
+              </w:rPr>
+              <w:tab/>
+              <w:t>ПРИЛОЖЕНИЕ Г</w:t>
+              <w:tab/>
+              <w:t>25</w:t>
             </w:r>
           </w:hyperlink>
           <w:r>
             <w:rPr>
               <w:rStyle w:val="IndexLink"/>
-              <w:vanish w:val="false"/>
             </w:rPr>
             <w:fldChar w:fldCharType="end"/>
           </w:r>
@@ -1690,10 +1806,10 @@
         <w:rPr/>
       </w:pPr>
       <w:bookmarkStart w:id="8" w:name="__RefHeading___Toc728_323137882"/>
-      <w:bookmarkStart w:id="9" w:name="_Toc130312563"/>
-      <w:bookmarkStart w:id="10" w:name="_Toc130429436"/>
-      <w:bookmarkStart w:id="11" w:name="_Toc161488286"/>
-      <w:bookmarkStart w:id="12" w:name="_Toc161608320"/>
+      <w:bookmarkStart w:id="9" w:name="_Toc161608320"/>
+      <w:bookmarkStart w:id="10" w:name="_Toc161488286"/>
+      <w:bookmarkStart w:id="11" w:name="_Toc130429436"/>
+      <w:bookmarkStart w:id="12" w:name="_Toc130312563"/>
       <w:bookmarkEnd w:id="8"/>
       <w:r>
         <w:rPr/>
@@ -3837,11 +3953,298 @@
           <w:ilvl w:val="0"/>
           <w:numId w:val="6"/>
         </w:numPr>
+        <w:ind w:hanging="0" w:left="0"/>
+        <w:rPr/>
+      </w:pPr>
+      <w:bookmarkStart w:id="52" w:name="__RefHeading___Toc2235_916249615"/>
+      <w:bookmarkEnd w:id="52"/>
+      <w:r>
+        <w:rPr/>
+        <w:t>Технические риски</w:t>
+      </w:r>
+    </w:p>
+    <w:p>
+      <w:pPr>
+        <w:pStyle w:val="Style20"/>
+        <w:rPr/>
+      </w:pPr>
+      <w:r>
+        <w:rPr/>
+        <w:t>Во время разработки приложения возможны различные сложности:</w:t>
+      </w:r>
+    </w:p>
+    <w:p>
+      <w:pPr>
+        <w:pStyle w:val="Style26"/>
+        <w:numPr>
+          <w:ilvl w:val="0"/>
+          <w:numId w:val="7"/>
+        </w:numPr>
+        <w:ind w:firstLine="709" w:left="0"/>
+        <w:rPr/>
+      </w:pPr>
+      <w:r>
+        <w:rPr/>
+        <w:t xml:space="preserve">Низкое качество разбиения на подзадачи — на данный момент у команды нет ресурсов, чтобы обучать языковую модель конкретно для таких задач, но в долгосрочной перспективе </w:t>
+      </w:r>
+      <w:r>
+        <w:rPr/>
+        <w:t xml:space="preserve">при согласии пользователей </w:t>
+      </w:r>
+      <w:r>
+        <w:rPr/>
+        <w:t>собранн</w:t>
+      </w:r>
+      <w:r>
+        <w:rPr/>
+        <w:t xml:space="preserve">ую базу </w:t>
+      </w:r>
+      <w:r>
+        <w:rPr/>
+        <w:t>данны</w:t>
+      </w:r>
+      <w:r>
+        <w:rPr/>
+        <w:t>х</w:t>
+      </w:r>
+      <w:r>
+        <w:rPr/>
+        <w:t xml:space="preserve"> можно использовать  для переобучения </w:t>
+      </w:r>
+      <w:r>
+        <w:rPr/>
+        <w:t>открытой</w:t>
+      </w:r>
+      <w:r>
+        <w:rPr/>
+        <w:t xml:space="preserve"> языковой модели и развертывании ее на собственных серверах;</w:t>
+      </w:r>
+    </w:p>
+    <w:p>
+      <w:pPr>
+        <w:pStyle w:val="Style26"/>
+        <w:numPr>
+          <w:ilvl w:val="0"/>
+          <w:numId w:val="7"/>
+        </w:numPr>
+        <w:ind w:firstLine="709" w:left="0"/>
+        <w:rPr/>
+      </w:pPr>
+      <w:r>
+        <w:rPr/>
+        <w:t>Нагрузка при росте количества пользователей — для этого при развертывании сразу используется Docker, чтобы в будущем управление множеством узлов серверной инфраструктуры было проще.</w:t>
+      </w:r>
+      <w:r>
+        <w:br w:type="page"/>
+      </w:r>
+    </w:p>
+    <w:p>
+      <w:pPr>
+        <w:pStyle w:val="Style23"/>
+        <w:numPr>
+          <w:ilvl w:val="0"/>
+          <w:numId w:val="6"/>
+        </w:numPr>
+        <w:ind w:hanging="0" w:left="0"/>
+        <w:rPr/>
+      </w:pPr>
+      <w:bookmarkStart w:id="53" w:name="__RefHeading___Toc2233_916249615"/>
+      <w:bookmarkEnd w:id="53"/>
+      <w:r>
+        <w:rPr/>
+        <w:t>Критерии успешности</w:t>
+      </w:r>
+    </w:p>
+    <w:p>
+      <w:pPr>
+        <w:pStyle w:val="Style22"/>
+        <w:numPr>
+          <w:ilvl w:val="1"/>
+          <w:numId w:val="6"/>
+        </w:numPr>
+        <w:rPr/>
+      </w:pPr>
+      <w:bookmarkStart w:id="54" w:name="__RefHeading___Toc2241_916249615"/>
+      <w:bookmarkEnd w:id="54"/>
+      <w:r>
+        <w:rPr/>
+        <w:t>Базовый функционал</w:t>
+      </w:r>
+    </w:p>
+    <w:p>
+      <w:pPr>
+        <w:pStyle w:val="Style26"/>
+        <w:numPr>
+          <w:ilvl w:val="0"/>
+          <w:numId w:val="7"/>
+        </w:numPr>
+        <w:ind w:firstLine="709" w:left="0"/>
+        <w:rPr/>
+      </w:pPr>
+      <w:r>
+        <w:rPr/>
+        <w:t>Приложение должно с</w:t>
+      </w:r>
+      <w:r>
+        <w:rPr/>
+        <w:t>оответств</w:t>
+      </w:r>
+      <w:r>
+        <w:rPr/>
+        <w:t>овать</w:t>
+      </w:r>
+      <w:r>
+        <w:rPr/>
+        <w:t xml:space="preserve"> требованиям и </w:t>
+      </w:r>
+      <w:r>
+        <w:rPr/>
+        <w:t xml:space="preserve">включать </w:t>
+      </w:r>
+      <w:r>
+        <w:rPr/>
+        <w:t>все перечисленны</w:t>
+      </w:r>
+      <w:r>
+        <w:rPr/>
+        <w:t>е</w:t>
+      </w:r>
+      <w:r>
+        <w:rPr/>
+        <w:t xml:space="preserve"> возможност</w:t>
+      </w:r>
+      <w:r>
+        <w:rPr/>
+        <w:t xml:space="preserve">и </w:t>
+      </w:r>
+      <w:r>
+        <w:rPr/>
+        <w:t>для соответствующих ролей пользователей;</w:t>
+      </w:r>
+    </w:p>
+    <w:p>
+      <w:pPr>
+        <w:pStyle w:val="Style26"/>
+        <w:numPr>
+          <w:ilvl w:val="0"/>
+          <w:numId w:val="7"/>
+        </w:numPr>
+        <w:ind w:firstLine="709" w:left="0"/>
+        <w:rPr/>
+      </w:pPr>
+      <w:r>
+        <w:rPr/>
+        <w:t xml:space="preserve">Архитектура системы </w:t>
+      </w:r>
+      <w:r>
+        <w:rPr/>
+        <w:t xml:space="preserve">должна </w:t>
+      </w:r>
+      <w:r>
+        <w:rPr/>
+        <w:t>позволя</w:t>
+      </w:r>
+      <w:r>
+        <w:rPr/>
+        <w:t xml:space="preserve">ть </w:t>
+      </w:r>
+      <w:r>
+        <w:rPr/>
+        <w:t>легко расширять функционал и масштабировать приложение без значительных доработок.</w:t>
+      </w:r>
+    </w:p>
+    <w:p>
+      <w:pPr>
+        <w:pStyle w:val="Style22"/>
+        <w:numPr>
+          <w:ilvl w:val="1"/>
+          <w:numId w:val="6"/>
+        </w:numPr>
+        <w:rPr/>
+      </w:pPr>
+      <w:bookmarkStart w:id="55" w:name="__RefHeading___Toc2239_916249615"/>
+      <w:bookmarkEnd w:id="55"/>
+      <w:r>
+        <w:rPr/>
+        <w:t>Пользовательский опыт</w:t>
+      </w:r>
+    </w:p>
+    <w:p>
+      <w:pPr>
+        <w:pStyle w:val="Style26"/>
+        <w:numPr>
+          <w:ilvl w:val="0"/>
+          <w:numId w:val="7"/>
+        </w:numPr>
+        <w:ind w:firstLine="709" w:left="0"/>
+        <w:rPr/>
+      </w:pPr>
+      <w:r>
+        <w:rPr/>
+        <w:t>У пользователя не должно уходить много времени, чтобы привыкнуть к структуре приложения и его функциям;</w:t>
+      </w:r>
+    </w:p>
+    <w:p>
+      <w:pPr>
+        <w:pStyle w:val="Style26"/>
+        <w:numPr>
+          <w:ilvl w:val="0"/>
+          <w:numId w:val="7"/>
+        </w:numPr>
+        <w:ind w:firstLine="709" w:left="0"/>
+        <w:rPr/>
+      </w:pPr>
+      <w:r>
+        <w:rPr/>
+        <w:t>Все действия пользователя должны происходить быстро, с минимальным ожиданием.</w:t>
+      </w:r>
+    </w:p>
+    <w:p>
+      <w:pPr>
+        <w:pStyle w:val="Style22"/>
+        <w:numPr>
+          <w:ilvl w:val="1"/>
+          <w:numId w:val="6"/>
+        </w:numPr>
+        <w:rPr/>
+      </w:pPr>
+      <w:bookmarkStart w:id="56" w:name="__RefHeading___Toc2237_916249615"/>
+      <w:bookmarkEnd w:id="56"/>
+      <w:r>
+        <w:rPr/>
+        <w:t>Безопасность пользовательских данных</w:t>
+      </w:r>
+    </w:p>
+    <w:p>
+      <w:pPr>
+        <w:pStyle w:val="Style26"/>
+        <w:numPr>
+          <w:ilvl w:val="0"/>
+          <w:numId w:val="7"/>
+        </w:numPr>
+        <w:ind w:firstLine="709" w:left="0"/>
+        <w:rPr/>
+      </w:pPr>
+      <w:r>
+        <w:rPr/>
+        <w:t>Должны быть реализованы надежные механизмы предотвращения утечек данных, включая шифрование и защиту от угроз (SQL-инъекции, XSS, CSRF).</w:t>
+      </w:r>
+      <w:r>
+        <w:br w:type="page"/>
+      </w:r>
+    </w:p>
+    <w:p>
+      <w:pPr>
+        <w:pStyle w:val="Style23"/>
+        <w:numPr>
+          <w:ilvl w:val="0"/>
+          <w:numId w:val="6"/>
+        </w:numPr>
         <w:spacing w:before="0" w:after="200"/>
         <w:rPr/>
       </w:pPr>
-      <w:bookmarkStart w:id="52" w:name="__RefHeading___Toc314004_323137882"/>
-      <w:bookmarkEnd w:id="52"/>
+      <w:bookmarkStart w:id="57" w:name="__RefHeading___Toc314004_323137882"/>
+      <w:bookmarkEnd w:id="57"/>
       <w:r>
         <w:rPr/>
         <w:t>Состав и содержание работ по созданию системы</w:t>
@@ -3915,8 +4318,8 @@
         <w:spacing w:before="0" w:after="200"/>
         <w:rPr/>
       </w:pPr>
-      <w:bookmarkStart w:id="53" w:name="__RefHeading___Toc314002_323137882"/>
-      <w:bookmarkEnd w:id="53"/>
+      <w:bookmarkStart w:id="58" w:name="__RefHeading___Toc314002_323137882"/>
+      <w:bookmarkEnd w:id="58"/>
       <w:r>
         <w:rPr/>
         <w:t>Порядок контроля и приёмки системы</w:t>
@@ -3990,8 +4393,8 @@
         <w:spacing w:before="0" w:after="200"/>
         <w:rPr/>
       </w:pPr>
-      <w:bookmarkStart w:id="54" w:name="__RefHeading___Toc314000_323137882"/>
-      <w:bookmarkEnd w:id="54"/>
+      <w:bookmarkStart w:id="59" w:name="__RefHeading___Toc314000_323137882"/>
+      <w:bookmarkEnd w:id="59"/>
       <w:r>
         <w:rPr/>
         <w:t>Требования к документированию</w:t>
@@ -4075,8 +4478,8 @@
         <w:spacing w:before="0" w:after="200"/>
         <w:rPr/>
       </w:pPr>
-      <w:bookmarkStart w:id="55" w:name="__RefHeading___Toc313998_323137882"/>
-      <w:bookmarkEnd w:id="55"/>
+      <w:bookmarkStart w:id="60" w:name="__RefHeading___Toc313998_323137882"/>
+      <w:bookmarkEnd w:id="60"/>
       <w:r>
         <w:rPr/>
         <w:t>Источники разработки</w:t>
@@ -4352,11 +4755,357 @@
         <w:rPr/>
         <w:t>.</w:t>
       </w:r>
+      <w:r>
+        <w:br w:type="page"/>
+      </w:r>
+    </w:p>
+    <w:p>
+      <w:pPr>
+        <w:pStyle w:val="Style21"/>
+        <w:numPr>
+          <w:ilvl w:val="0"/>
+          <w:numId w:val="0"/>
+        </w:numPr>
+        <w:ind w:hanging="0" w:left="1440"/>
+        <w:rPr/>
+      </w:pPr>
+      <w:bookmarkStart w:id="61" w:name="__RefHeading___Toc2243_916249615"/>
+      <w:bookmarkEnd w:id="61"/>
+      <w:r>
+        <w:rPr/>
+        <w:t>ПРИЛОЖЕНИЕ А</w:t>
+      </w:r>
+    </w:p>
+    <w:p>
+      <w:pPr>
+        <w:pStyle w:val="Style20"/>
+        <w:widowControl/>
+        <w:suppressAutoHyphens w:val="true"/>
+        <w:bidi w:val="0"/>
+        <w:spacing w:lineRule="auto" w:line="360" w:before="0" w:after="200"/>
+        <w:ind w:firstLine="709"/>
+        <w:rPr/>
+      </w:pPr>
+      <w:r>
+        <w:rPr/>
+        <w:drawing>
+          <wp:inline distT="0" distB="0" distL="0" distR="0">
+            <wp:extent cx="4676775" cy="5248275"/>
+            <wp:effectExtent l="0" t="0" r="0" b="0"/>
+            <wp:docPr id="1" name="Image1" descr=""/>
+            <wp:cNvGraphicFramePr>
+              <a:graphicFrameLocks xmlns:a="http://schemas.openxmlformats.org/drawingml/2006/main" noChangeAspect="1"/>
+            </wp:cNvGraphicFramePr>
+            <a:graphic xmlns:a="http://schemas.openxmlformats.org/drawingml/2006/main">
+              <a:graphicData uri="http://schemas.openxmlformats.org/drawingml/2006/picture">
+                <pic:pic xmlns:pic="http://schemas.openxmlformats.org/drawingml/2006/picture">
+                  <pic:nvPicPr>
+                    <pic:cNvPr id="1" name="Image1" descr=""/>
+                    <pic:cNvPicPr>
+                      <a:picLocks noChangeAspect="1" noChangeArrowheads="1"/>
+                    </pic:cNvPicPr>
+                  </pic:nvPicPr>
+                  <pic:blipFill>
+                    <a:blip r:embed="rId2"/>
+                    <a:stretch>
+                      <a:fillRect/>
+                    </a:stretch>
+                  </pic:blipFill>
+                  <pic:spPr bwMode="auto">
+                    <a:xfrm>
+                      <a:off x="0" y="0"/>
+                      <a:ext cx="4676775" cy="5248275"/>
+                    </a:xfrm>
+                    <a:prstGeom prst="rect">
+                      <a:avLst/>
+                    </a:prstGeom>
+                  </pic:spPr>
+                </pic:pic>
+              </a:graphicData>
+            </a:graphic>
+          </wp:inline>
+        </w:drawing>
+      </w:r>
+    </w:p>
+    <w:p>
+      <w:pPr>
+        <w:pStyle w:val="Style15"/>
+        <w:numPr>
+          <w:ilvl w:val="0"/>
+          <w:numId w:val="9"/>
+        </w:numPr>
+        <w:ind w:firstLine="709" w:left="0"/>
+        <w:rPr/>
+      </w:pPr>
+      <w:r>
+        <w:rPr/>
+        <w:t>ER-диаграмма для базового функционала</w:t>
+      </w:r>
+      <w:r>
+        <w:br w:type="page"/>
+      </w:r>
+    </w:p>
+    <w:p>
+      <w:pPr>
+        <w:pStyle w:val="Style21"/>
+        <w:rPr/>
+      </w:pPr>
+      <w:bookmarkStart w:id="62" w:name="__RefHeading___Toc2249_916249615"/>
+      <w:bookmarkEnd w:id="62"/>
+      <w:r>
+        <w:rPr/>
+        <w:t>ПРИЛОЖЕНИЕ Б</w:t>
+      </w:r>
+    </w:p>
+    <w:p>
+      <w:pPr>
+        <w:pStyle w:val="Style20"/>
+        <w:rPr/>
+      </w:pPr>
+      <w:r>
+        <w:rPr/>
+      </w:r>
+    </w:p>
+    <w:p>
+      <w:pPr>
+        <w:pStyle w:val="Style20"/>
+        <w:rPr/>
+      </w:pPr>
+      <w:r>
+        <w:rPr/>
+        <w:drawing>
+          <wp:inline distT="0" distB="0" distL="0" distR="0">
+            <wp:extent cx="5291455" cy="3996690"/>
+            <wp:effectExtent l="0" t="0" r="0" b="0"/>
+            <wp:docPr id="2" name="Image2" descr=""/>
+            <wp:cNvGraphicFramePr>
+              <a:graphicFrameLocks xmlns:a="http://schemas.openxmlformats.org/drawingml/2006/main" noChangeAspect="1"/>
+            </wp:cNvGraphicFramePr>
+            <a:graphic xmlns:a="http://schemas.openxmlformats.org/drawingml/2006/main">
+              <a:graphicData uri="http://schemas.openxmlformats.org/drawingml/2006/picture">
+                <pic:pic xmlns:pic="http://schemas.openxmlformats.org/drawingml/2006/picture">
+                  <pic:nvPicPr>
+                    <pic:cNvPr id="2" name="Image2" descr=""/>
+                    <pic:cNvPicPr>
+                      <a:picLocks noChangeAspect="1" noChangeArrowheads="1"/>
+                    </pic:cNvPicPr>
+                  </pic:nvPicPr>
+                  <pic:blipFill>
+                    <a:blip r:embed="rId3"/>
+                    <a:stretch>
+                      <a:fillRect/>
+                    </a:stretch>
+                  </pic:blipFill>
+                  <pic:spPr bwMode="auto">
+                    <a:xfrm>
+                      <a:off x="0" y="0"/>
+                      <a:ext cx="5291455" cy="3996690"/>
+                    </a:xfrm>
+                    <a:prstGeom prst="rect">
+                      <a:avLst/>
+                    </a:prstGeom>
+                  </pic:spPr>
+                </pic:pic>
+              </a:graphicData>
+            </a:graphic>
+          </wp:inline>
+        </w:drawing>
+      </w:r>
+    </w:p>
+    <w:p>
+      <w:pPr>
+        <w:pStyle w:val="Style15"/>
+        <w:numPr>
+          <w:ilvl w:val="0"/>
+          <w:numId w:val="9"/>
+        </w:numPr>
+        <w:ind w:firstLine="709" w:left="0"/>
+        <w:rPr/>
+      </w:pPr>
+      <w:r>
+        <w:rPr/>
+        <w:t>Диаграмма развертывания</w:t>
+      </w:r>
+    </w:p>
+    <w:p>
+      <w:pPr>
+        <w:pStyle w:val="Style15"/>
+        <w:numPr>
+          <w:ilvl w:val="0"/>
+          <w:numId w:val="0"/>
+        </w:numPr>
+        <w:ind w:firstLine="709"/>
+        <w:rPr/>
+      </w:pPr>
+      <w:r>
+        <w:rPr/>
+      </w:r>
+      <w:r>
+        <w:br w:type="page"/>
+      </w:r>
+    </w:p>
+    <w:p>
+      <w:pPr>
+        <w:pStyle w:val="Style21"/>
+        <w:rPr/>
+      </w:pPr>
+      <w:bookmarkStart w:id="63" w:name="__RefHeading___Toc2247_916249615"/>
+      <w:bookmarkEnd w:id="63"/>
+      <w:r>
+        <w:rPr/>
+        <w:t>ПРИЛОЖЕНИЕ В</w:t>
+      </w:r>
+    </w:p>
+    <w:p>
+      <w:pPr>
+        <w:pStyle w:val="Style20"/>
+        <w:rPr/>
+      </w:pPr>
+      <w:r>
+        <w:rPr/>
+        <w:drawing>
+          <wp:inline distT="0" distB="0" distL="0" distR="0">
+            <wp:extent cx="5422265" cy="3345815"/>
+            <wp:effectExtent l="0" t="0" r="0" b="0"/>
+            <wp:docPr id="3" name="Image3" descr=""/>
+            <wp:cNvGraphicFramePr>
+              <a:graphicFrameLocks xmlns:a="http://schemas.openxmlformats.org/drawingml/2006/main" noChangeAspect="1"/>
+            </wp:cNvGraphicFramePr>
+            <a:graphic xmlns:a="http://schemas.openxmlformats.org/drawingml/2006/main">
+              <a:graphicData uri="http://schemas.openxmlformats.org/drawingml/2006/picture">
+                <pic:pic xmlns:pic="http://schemas.openxmlformats.org/drawingml/2006/picture">
+                  <pic:nvPicPr>
+                    <pic:cNvPr id="3" name="Image3" descr=""/>
+                    <pic:cNvPicPr>
+                      <a:picLocks noChangeAspect="1" noChangeArrowheads="1"/>
+                    </pic:cNvPicPr>
+                  </pic:nvPicPr>
+                  <pic:blipFill>
+                    <a:blip r:embed="rId4"/>
+                    <a:stretch>
+                      <a:fillRect/>
+                    </a:stretch>
+                  </pic:blipFill>
+                  <pic:spPr bwMode="auto">
+                    <a:xfrm>
+                      <a:off x="0" y="0"/>
+                      <a:ext cx="5422265" cy="3345815"/>
+                    </a:xfrm>
+                    <a:prstGeom prst="rect">
+                      <a:avLst/>
+                    </a:prstGeom>
+                  </pic:spPr>
+                </pic:pic>
+              </a:graphicData>
+            </a:graphic>
+          </wp:inline>
+        </w:drawing>
+      </w:r>
+    </w:p>
+    <w:p>
+      <w:pPr>
+        <w:pStyle w:val="Style15"/>
+        <w:numPr>
+          <w:ilvl w:val="0"/>
+          <w:numId w:val="9"/>
+        </w:numPr>
+        <w:ind w:firstLine="709" w:left="0"/>
+        <w:rPr/>
+      </w:pPr>
+      <w:r>
+        <w:rPr/>
+        <w:t>Диаграмма последовательности для реализации ввода задачи</w:t>
+      </w:r>
+    </w:p>
+    <w:p>
+      <w:pPr>
+        <w:pStyle w:val="Style20"/>
+        <w:rPr/>
+      </w:pPr>
+      <w:r>
+        <w:rPr/>
+      </w:r>
+      <w:r>
+        <w:br w:type="page"/>
+      </w:r>
+    </w:p>
+    <w:p>
+      <w:pPr>
+        <w:pStyle w:val="Style21"/>
+        <w:rPr/>
+      </w:pPr>
+      <w:bookmarkStart w:id="64" w:name="__RefHeading___Toc2245_916249615"/>
+      <w:bookmarkEnd w:id="64"/>
+      <w:r>
+        <w:rPr/>
+        <w:t>ПРИЛОЖЕНИЕ Г</w:t>
+      </w:r>
+    </w:p>
+    <w:p>
+      <w:pPr>
+        <w:pStyle w:val="Style20"/>
+        <w:rPr/>
+      </w:pPr>
+      <w:r>
+        <w:rPr/>
+        <w:drawing>
+          <wp:inline distT="0" distB="0" distL="0" distR="0">
+            <wp:extent cx="4815205" cy="7555230"/>
+            <wp:effectExtent l="0" t="0" r="0" b="0"/>
+            <wp:docPr id="4" name="Image4" descr=""/>
+            <wp:cNvGraphicFramePr>
+              <a:graphicFrameLocks xmlns:a="http://schemas.openxmlformats.org/drawingml/2006/main" noChangeAspect="1"/>
+            </wp:cNvGraphicFramePr>
+            <a:graphic xmlns:a="http://schemas.openxmlformats.org/drawingml/2006/main">
+              <a:graphicData uri="http://schemas.openxmlformats.org/drawingml/2006/picture">
+                <pic:pic xmlns:pic="http://schemas.openxmlformats.org/drawingml/2006/picture">
+                  <pic:nvPicPr>
+                    <pic:cNvPr id="4" name="Image4" descr=""/>
+                    <pic:cNvPicPr>
+                      <a:picLocks noChangeAspect="1" noChangeArrowheads="1"/>
+                    </pic:cNvPicPr>
+                  </pic:nvPicPr>
+                  <pic:blipFill>
+                    <a:blip r:embed="rId5"/>
+                    <a:stretch>
+                      <a:fillRect/>
+                    </a:stretch>
+                  </pic:blipFill>
+                  <pic:spPr bwMode="auto">
+                    <a:xfrm>
+                      <a:off x="0" y="0"/>
+                      <a:ext cx="4815205" cy="7555230"/>
+                    </a:xfrm>
+                    <a:prstGeom prst="rect">
+                      <a:avLst/>
+                    </a:prstGeom>
+                  </pic:spPr>
+                </pic:pic>
+              </a:graphicData>
+            </a:graphic>
+          </wp:inline>
+        </w:drawing>
+      </w:r>
+    </w:p>
+    <w:p>
+      <w:pPr>
+        <w:pStyle w:val="Style15"/>
+        <w:numPr>
+          <w:ilvl w:val="0"/>
+          <w:numId w:val="9"/>
+        </w:numPr>
+        <w:ind w:firstLine="709" w:left="0"/>
+        <w:rPr/>
+      </w:pPr>
+      <w:r>
+        <w:rPr/>
+        <w:t>Диаграмма вариантов использования</w:t>
+      </w:r>
     </w:p>
     <w:sectPr>
-      <w:footerReference w:type="even" r:id="rId2"/>
-      <w:footerReference w:type="default" r:id="rId3"/>
-      <w:footerReference w:type="first" r:id="rId4"/>
+      <w:footerReference w:type="even" r:id="rId6"/>
+      <w:footerReference w:type="default" r:id="rId7"/>
+      <w:footerReference w:type="first" r:id="rId8"/>
       <w:type w:val="nextPage"/>
       <w:pgSz w:w="11906" w:h="16838"/>
       <w:pgMar w:left="1701" w:right="851" w:gutter="0" w:header="0" w:top="1134" w:footer="510" w:bottom="1134"/>
@@ -4414,7 +5163,7 @@
     </w:r>
     <w:r>
       <w:rPr/>
-      <w:t>19</w:t>
+      <w:t>25</w:t>
     </w:r>
     <w:r>
       <w:rPr/>
@@ -5449,6 +6198,7 @@
     <w:lvl w:ilvl="0">
       <w:start w:val="1"/>
       <w:numFmt w:val="decimal"/>
+      <w:suff w:val="space"/>
       <w:lvlText w:val="Рисунок %1 - "/>
       <w:lvlJc w:val="left"/>
       <w:pPr>

</xml_diff>

<commit_message>
add more specific non -functional requirements to technical specification
</commit_message>
<xml_diff>
--- a/docs/Техническое задание.docx
+++ b/docs/Техническое задание.docx
@@ -1374,7 +1374,7 @@
               </w:rPr>
               <w:t>6.1</w:t>
               <w:tab/>
-              <w:t>Базовый функционал</w:t>
+              <w:t>Базовая функциональность</w:t>
               <w:tab/>
               <w:t>17</w:t>
             </w:r>
@@ -1806,10 +1806,10 @@
         <w:rPr/>
       </w:pPr>
       <w:bookmarkStart w:id="8" w:name="__RefHeading___Toc728_323137882"/>
-      <w:bookmarkStart w:id="9" w:name="_Toc161608320"/>
-      <w:bookmarkStart w:id="10" w:name="_Toc161488286"/>
-      <w:bookmarkStart w:id="11" w:name="_Toc130429436"/>
-      <w:bookmarkStart w:id="12" w:name="_Toc130312563"/>
+      <w:bookmarkStart w:id="9" w:name="_Toc130312563"/>
+      <w:bookmarkStart w:id="10" w:name="_Toc130429436"/>
+      <w:bookmarkStart w:id="11" w:name="_Toc161488286"/>
+      <w:bookmarkStart w:id="12" w:name="_Toc161608320"/>
       <w:bookmarkEnd w:id="8"/>
       <w:r>
         <w:rPr/>
@@ -2316,6 +2316,30 @@
     </w:p>
     <w:p>
       <w:pPr>
+        <w:pStyle w:val="Style26"/>
+        <w:numPr>
+          <w:ilvl w:val="0"/>
+          <w:numId w:val="7"/>
+        </w:numPr>
+        <w:rPr/>
+      </w:pPr>
+      <w:r>
+        <w:rPr>
+          <w:b/>
+          <w:bCs/>
+        </w:rPr>
+        <w:t>JSON Web Token</w:t>
+      </w:r>
+      <w:r>
+        <w:rPr>
+          <w:b w:val="false"/>
+          <w:bCs w:val="false"/>
+        </w:rPr>
+        <w:t xml:space="preserve"> — Зашифрованный контейнер для хранения пользовательских данных на клиентской стороне. Используется для аутентификации.</w:t>
+      </w:r>
+    </w:p>
+    <w:p>
+      <w:pPr>
         <w:pStyle w:val="Style20"/>
         <w:ind w:hanging="0"/>
         <w:rPr>
@@ -3858,12 +3882,51 @@
     </w:p>
     <w:p>
       <w:pPr>
-        <w:pStyle w:val="Style20"/>
+        <w:pStyle w:val="Style26"/>
+        <w:numPr>
+          <w:ilvl w:val="0"/>
+          <w:numId w:val="7"/>
+        </w:numPr>
+        <w:spacing w:before="120" w:after="320"/>
         <w:rPr/>
       </w:pPr>
       <w:r>
         <w:rPr/>
         <w:t>Система должна выдерживать нагрузку для базовой аудитории в 1000 пользователей. При будущем росте аудитории, требования будут повышаться.</w:t>
+      </w:r>
+    </w:p>
+    <w:p>
+      <w:pPr>
+        <w:pStyle w:val="Style26"/>
+        <w:numPr>
+          <w:ilvl w:val="0"/>
+          <w:numId w:val="7"/>
+        </w:numPr>
+        <w:spacing w:before="120" w:after="320"/>
+        <w:rPr/>
+      </w:pPr>
+      <w:r>
+        <w:rPr/>
+        <w:t xml:space="preserve">Критически важные операции (аутентификация, работа с базой данных) должны быть защищены механизмами автоматического восстановления. </w:t>
+      </w:r>
+      <w:r>
+        <w:rPr/>
+        <w:t>Должна быть соблюдена целостность данных при передачи и хранении.</w:t>
+      </w:r>
+    </w:p>
+    <w:p>
+      <w:pPr>
+        <w:pStyle w:val="Style26"/>
+        <w:numPr>
+          <w:ilvl w:val="0"/>
+          <w:numId w:val="7"/>
+        </w:numPr>
+        <w:ind w:firstLine="709" w:left="0"/>
+        <w:rPr/>
+      </w:pPr>
+      <w:r>
+        <w:rPr/>
+        <w:t>Система должна вести логи о критических событиях и попытках несанкционированного доступа.</w:t>
       </w:r>
     </w:p>
     <w:p>
@@ -3917,7 +3980,11 @@
       </w:pPr>
       <w:r>
         <w:rPr/>
-        <w:t>Аутентификация пользователей при авторизации с помощью безопасных протоколов;</w:t>
+        <w:t xml:space="preserve">Аутентификация пользователей происходит с помощью </w:t>
+      </w:r>
+      <w:r>
+        <w:rPr/>
+        <w:t xml:space="preserve">JSON web token. Время жизни access-токена — 2 часа, время жизни refresh-токена — 14 дней. </w:t>
       </w:r>
     </w:p>
     <w:p>
@@ -3953,7 +4020,6 @@
           <w:ilvl w:val="0"/>
           <w:numId w:val="6"/>
         </w:numPr>
-        <w:ind w:hanging="0" w:left="0"/>
         <w:rPr/>
       </w:pPr>
       <w:bookmarkStart w:id="52" w:name="__RefHeading___Toc2235_916249615"/>
@@ -3985,39 +4051,7 @@
       </w:pPr>
       <w:r>
         <w:rPr/>
-        <w:t xml:space="preserve">Низкое качество разбиения на подзадачи — на данный момент у команды нет ресурсов, чтобы обучать языковую модель конкретно для таких задач, но в долгосрочной перспективе </w:t>
-      </w:r>
-      <w:r>
-        <w:rPr/>
-        <w:t xml:space="preserve">при согласии пользователей </w:t>
-      </w:r>
-      <w:r>
-        <w:rPr/>
-        <w:t>собранн</w:t>
-      </w:r>
-      <w:r>
-        <w:rPr/>
-        <w:t xml:space="preserve">ую базу </w:t>
-      </w:r>
-      <w:r>
-        <w:rPr/>
-        <w:t>данны</w:t>
-      </w:r>
-      <w:r>
-        <w:rPr/>
-        <w:t>х</w:t>
-      </w:r>
-      <w:r>
-        <w:rPr/>
-        <w:t xml:space="preserve"> можно использовать  для переобучения </w:t>
-      </w:r>
-      <w:r>
-        <w:rPr/>
-        <w:t>открытой</w:t>
-      </w:r>
-      <w:r>
-        <w:rPr/>
-        <w:t xml:space="preserve"> языковой модели и развертывании ее на собственных серверах;</w:t>
+        <w:t>Низкое качество разбиения на подзадачи — на данный момент у команды нет ресурсов, чтобы обучать языковую модель конкретно для таких задач, но в долгосрочной перспективе при согласии пользователей собранную базу данных можно использовать  для переобучения открытой языковой модели и развертывании ее на собственных серверах;</w:t>
       </w:r>
     </w:p>
     <w:p>
@@ -4045,7 +4079,6 @@
           <w:ilvl w:val="0"/>
           <w:numId w:val="6"/>
         </w:numPr>
-        <w:ind w:hanging="0" w:left="0"/>
         <w:rPr/>
       </w:pPr>
       <w:bookmarkStart w:id="53" w:name="__RefHeading___Toc2233_916249615"/>
@@ -4068,7 +4101,7 @@
       <w:bookmarkEnd w:id="54"/>
       <w:r>
         <w:rPr/>
-        <w:t>Базовый функционал</w:t>
+        <w:t>Базовая функциональность</w:t>
       </w:r>
     </w:p>
     <w:p>
@@ -4083,43 +4116,7 @@
       </w:pPr>
       <w:r>
         <w:rPr/>
-        <w:t>Приложение должно с</w:t>
-      </w:r>
-      <w:r>
-        <w:rPr/>
-        <w:t>оответств</w:t>
-      </w:r>
-      <w:r>
-        <w:rPr/>
-        <w:t>овать</w:t>
-      </w:r>
-      <w:r>
-        <w:rPr/>
-        <w:t xml:space="preserve"> требованиям и </w:t>
-      </w:r>
-      <w:r>
-        <w:rPr/>
-        <w:t xml:space="preserve">включать </w:t>
-      </w:r>
-      <w:r>
-        <w:rPr/>
-        <w:t>все перечисленны</w:t>
-      </w:r>
-      <w:r>
-        <w:rPr/>
-        <w:t>е</w:t>
-      </w:r>
-      <w:r>
-        <w:rPr/>
-        <w:t xml:space="preserve"> возможност</w:t>
-      </w:r>
-      <w:r>
-        <w:rPr/>
-        <w:t xml:space="preserve">и </w:t>
-      </w:r>
-      <w:r>
-        <w:rPr/>
-        <w:t>для соответствующих ролей пользователей;</w:t>
+        <w:t>Приложение должно соответствовать требованиям и включать все перечисленные возможности для соответствующих ролей пользователей;</w:t>
       </w:r>
     </w:p>
     <w:p>
@@ -4134,23 +4131,7 @@
       </w:pPr>
       <w:r>
         <w:rPr/>
-        <w:t xml:space="preserve">Архитектура системы </w:t>
-      </w:r>
-      <w:r>
-        <w:rPr/>
-        <w:t xml:space="preserve">должна </w:t>
-      </w:r>
-      <w:r>
-        <w:rPr/>
-        <w:t>позволя</w:t>
-      </w:r>
-      <w:r>
-        <w:rPr/>
-        <w:t xml:space="preserve">ть </w:t>
-      </w:r>
-      <w:r>
-        <w:rPr/>
-        <w:t>легко расширять функционал и масштабировать приложение без значительных доработок.</w:t>
+        <w:t>Архитектура системы должна позволять легко расширять функционал и масштабировать приложение без значительных доработок.</w:t>
       </w:r>
     </w:p>
     <w:p>
@@ -4766,6 +4747,7 @@
           <w:ilvl w:val="0"/>
           <w:numId w:val="0"/>
         </w:numPr>
+        <w:spacing w:before="0" w:after="200"/>
         <w:ind w:hanging="0" w:left="1440"/>
         <w:rPr/>
       </w:pPr>
@@ -4848,6 +4830,7 @@
     <w:p>
       <w:pPr>
         <w:pStyle w:val="Style21"/>
+        <w:spacing w:before="0" w:after="200"/>
         <w:rPr/>
       </w:pPr>
       <w:bookmarkStart w:id="62" w:name="__RefHeading___Toc2249_916249615"/>
@@ -4934,7 +4917,7 @@
           <w:ilvl w:val="0"/>
           <w:numId w:val="0"/>
         </w:numPr>
-        <w:ind w:firstLine="709"/>
+        <w:ind w:firstLine="709" w:left="0"/>
         <w:rPr/>
       </w:pPr>
       <w:r>
@@ -4947,6 +4930,7 @@
     <w:p>
       <w:pPr>
         <w:pStyle w:val="Style21"/>
+        <w:spacing w:before="0" w:after="200"/>
         <w:rPr/>
       </w:pPr>
       <w:bookmarkStart w:id="63" w:name="__RefHeading___Toc2247_916249615"/>
@@ -5032,6 +5016,7 @@
     <w:p>
       <w:pPr>
         <w:pStyle w:val="Style21"/>
+        <w:spacing w:before="0" w:after="200"/>
         <w:rPr/>
       </w:pPr>
       <w:bookmarkStart w:id="64" w:name="__RefHeading___Toc2245_916249615"/>

</xml_diff>